<commit_message>
update report ita poligon and ternarytree works
</commit_message>
<xml_diff>
--- a/doc/Report Logo.docx
+++ b/doc/Report Logo.docx
@@ -26,6 +26,11 @@
     </w:p>
     <w:p>
       <w:r>
+        <w:t>22.05.2020</w:t>
+      </w:r>
+    </w:p>
+    <w:p>
+      <w:r>
         <w:t xml:space="preserve">Installato ed impostato </w:t>
       </w:r>
       <w:proofErr w:type="spellStart"/>
@@ -116,6 +121,14 @@
         <w:pStyle w:val="NoSpacing"/>
       </w:pPr>
       <w:r>
+        <w:t>24.05.2020</w:t>
+      </w:r>
+    </w:p>
+    <w:p>
+      <w:pPr>
+        <w:pStyle w:val="NoSpacing"/>
+      </w:pPr>
+      <w:r>
         <w:t xml:space="preserve">Il primo problema che ho avuto, è stato quando ho dovuto aggiungere il numero. Perché ero riuscito a scrivere tutte le espressioni ma ero bloccato alle espressioni </w:t>
       </w:r>
       <w:proofErr w:type="spellStart"/>
@@ -156,6 +169,19 @@
       <w:pPr>
         <w:pStyle w:val="NoSpacing"/>
       </w:pPr>
+    </w:p>
+    <w:p>
+      <w:pPr>
+        <w:pStyle w:val="NoSpacing"/>
+      </w:pPr>
+      <w:r>
+        <w:t>26.05.2020</w:t>
+      </w:r>
+    </w:p>
+    <w:p>
+      <w:pPr>
+        <w:pStyle w:val="NoSpacing"/>
+      </w:pPr>
       <w:r>
         <w:t xml:space="preserve">Risolto questo problema, sono riuscito a far partire qualche logo file e sono riuscito a fare qualche test. </w:t>
       </w:r>
@@ -219,6 +245,532 @@
       <w:proofErr w:type="gramEnd"/>
       <w:r>
         <w:t xml:space="preserve"> cercando di capire come aggiungere una variabile in modo tale che quando viene richiamata la funzione la seconda volta la variabile non si sovrascrive.   </w:t>
+      </w:r>
+    </w:p>
+    <w:p>
+      <w:pPr>
+        <w:pStyle w:val="NoSpacing"/>
+      </w:pPr>
+    </w:p>
+    <w:p>
+      <w:pPr>
+        <w:pStyle w:val="NoSpacing"/>
+      </w:pPr>
+      <w:r>
+        <w:t>02.06.2020</w:t>
+      </w:r>
+    </w:p>
+    <w:p>
+      <w:pPr>
+        <w:pStyle w:val="NoSpacing"/>
+      </w:pPr>
+      <w:r>
+        <w:t xml:space="preserve">Ho creato un file test, per testare le operazioni di </w:t>
+      </w:r>
+      <w:proofErr w:type="spellStart"/>
+      <w:r>
+        <w:t>piu</w:t>
+      </w:r>
+      <w:proofErr w:type="spellEnd"/>
+      <w:r>
+        <w:t xml:space="preserve"> meno per diviso. </w:t>
+      </w:r>
+    </w:p>
+    <w:p>
+      <w:pPr>
+        <w:shd w:val="clear" w:color="auto" w:fill="2B2B2B"/>
+        <w:tabs>
+          <w:tab w:val="left" w:pos="916"/>
+          <w:tab w:val="left" w:pos="1832"/>
+          <w:tab w:val="left" w:pos="2748"/>
+          <w:tab w:val="left" w:pos="3664"/>
+          <w:tab w:val="left" w:pos="4580"/>
+          <w:tab w:val="left" w:pos="5496"/>
+          <w:tab w:val="left" w:pos="6412"/>
+          <w:tab w:val="left" w:pos="7328"/>
+          <w:tab w:val="left" w:pos="8244"/>
+          <w:tab w:val="left" w:pos="9160"/>
+          <w:tab w:val="left" w:pos="10076"/>
+          <w:tab w:val="left" w:pos="10992"/>
+          <w:tab w:val="left" w:pos="11908"/>
+          <w:tab w:val="left" w:pos="12824"/>
+          <w:tab w:val="left" w:pos="13740"/>
+          <w:tab w:val="left" w:pos="14656"/>
+        </w:tabs>
+        <w:spacing w:after="0" w:line="240" w:lineRule="auto"/>
+        <w:rPr>
+          <w:rFonts w:ascii="JetBrains Mono" w:eastAsia="Times New Roman" w:hAnsi="JetBrains Mono" w:cs="Courier New"/>
+          <w:color w:val="A9B7C6"/>
+          <w:sz w:val="20"/>
+          <w:szCs w:val="20"/>
+          <w:lang w:val="en-GB" w:eastAsia="it-IT"/>
+        </w:rPr>
+      </w:pPr>
+      <w:r>
+        <w:rPr>
+          <w:rFonts w:ascii="JetBrains Mono" w:eastAsia="Times New Roman" w:hAnsi="JetBrains Mono" w:cs="Courier New"/>
+          <w:color w:val="A9B7C6"/>
+          <w:sz w:val="20"/>
+          <w:szCs w:val="20"/>
+          <w:lang w:val="en-GB" w:eastAsia="it-IT"/>
+        </w:rPr>
+        <w:t>LOGO FACTOR</w:t>
+      </w:r>
+      <w:r>
+        <w:rPr>
+          <w:rFonts w:ascii="JetBrains Mono" w:eastAsia="Times New Roman" w:hAnsi="JetBrains Mono" w:cs="Courier New"/>
+          <w:color w:val="A9B7C6"/>
+          <w:sz w:val="20"/>
+          <w:szCs w:val="20"/>
+          <w:lang w:val="en-GB" w:eastAsia="it-IT"/>
+        </w:rPr>
+        <w:br/>
+        <w:t xml:space="preserve">    FD 1 + 2</w:t>
+      </w:r>
+      <w:r>
+        <w:rPr>
+          <w:rFonts w:ascii="JetBrains Mono" w:eastAsia="Times New Roman" w:hAnsi="JetBrains Mono" w:cs="Courier New"/>
+          <w:color w:val="A9B7C6"/>
+          <w:sz w:val="20"/>
+          <w:szCs w:val="20"/>
+          <w:lang w:val="en-GB" w:eastAsia="it-IT"/>
+        </w:rPr>
+        <w:br/>
+        <w:t xml:space="preserve">    FD 1 * 1</w:t>
+      </w:r>
+      <w:r>
+        <w:rPr>
+          <w:rFonts w:ascii="JetBrains Mono" w:eastAsia="Times New Roman" w:hAnsi="JetBrains Mono" w:cs="Courier New"/>
+          <w:color w:val="A9B7C6"/>
+          <w:sz w:val="20"/>
+          <w:szCs w:val="20"/>
+          <w:lang w:val="en-GB" w:eastAsia="it-IT"/>
+        </w:rPr>
+        <w:br/>
+        <w:t xml:space="preserve">    FD 1 - 1</w:t>
+      </w:r>
+      <w:r>
+        <w:rPr>
+          <w:rFonts w:ascii="JetBrains Mono" w:eastAsia="Times New Roman" w:hAnsi="JetBrains Mono" w:cs="Courier New"/>
+          <w:color w:val="A9B7C6"/>
+          <w:sz w:val="20"/>
+          <w:szCs w:val="20"/>
+          <w:lang w:val="en-GB" w:eastAsia="it-IT"/>
+        </w:rPr>
+        <w:br/>
+        <w:t xml:space="preserve">    FD 1 / 1</w:t>
+      </w:r>
+      <w:r>
+        <w:rPr>
+          <w:rFonts w:ascii="JetBrains Mono" w:eastAsia="Times New Roman" w:hAnsi="JetBrains Mono" w:cs="Courier New"/>
+          <w:color w:val="A9B7C6"/>
+          <w:sz w:val="20"/>
+          <w:szCs w:val="20"/>
+          <w:lang w:val="en-GB" w:eastAsia="it-IT"/>
+        </w:rPr>
+        <w:br/>
+        <w:t>END</w:t>
+      </w:r>
+    </w:p>
+    <w:p>
+      <w:pPr>
+        <w:pStyle w:val="NoSpacing"/>
+        <w:rPr>
+          <w:lang w:val="en-GB"/>
+        </w:rPr>
+      </w:pPr>
+    </w:p>
+    <w:p>
+      <w:pPr>
+        <w:pStyle w:val="NoSpacing"/>
+      </w:pPr>
+      <w:r>
+        <w:t xml:space="preserve">Dopo essere uscito a trovare una soluzione, ho testato le funzioni sul file </w:t>
+      </w:r>
+      <w:proofErr w:type="gramStart"/>
+      <w:r>
+        <w:t>poligono .</w:t>
+      </w:r>
+      <w:proofErr w:type="gramEnd"/>
+      <w:r>
+        <w:t xml:space="preserve"> Logo </w:t>
+      </w:r>
+    </w:p>
+    <w:p>
+      <w:pPr>
+        <w:pStyle w:val="NoSpacing"/>
+      </w:pPr>
+      <w:r>
+        <w:t>ho avuto dei problemi nel file poligono. Logo, nel momento in cui non riuscivo a stampare il diviso.</w:t>
+      </w:r>
+    </w:p>
+    <w:p>
+      <w:pPr>
+        <w:pStyle w:val="HTMLPreformatted"/>
+        <w:shd w:val="clear" w:color="auto" w:fill="2B2B2B"/>
+        <w:rPr>
+          <w:rFonts w:ascii="JetBrains Mono" w:hAnsi="JetBrains Mono"/>
+          <w:color w:val="A9B7C6"/>
+          <w:lang w:val="en-GB"/>
+        </w:rPr>
+      </w:pPr>
+      <w:r>
+        <w:rPr>
+          <w:rFonts w:ascii="JetBrains Mono" w:hAnsi="JetBrains Mono"/>
+          <w:color w:val="CC7832"/>
+          <w:lang w:val="en-GB"/>
+        </w:rPr>
+        <w:t xml:space="preserve">private void </w:t>
+      </w:r>
+      <w:proofErr w:type="gramStart"/>
+      <w:r>
+        <w:rPr>
+          <w:rFonts w:ascii="JetBrains Mono" w:hAnsi="JetBrains Mono"/>
+          <w:color w:val="A9B7C6"/>
+          <w:lang w:val="en-GB"/>
+        </w:rPr>
+        <w:t>poly(</w:t>
+      </w:r>
+      <w:proofErr w:type="gramEnd"/>
+      <w:r>
+        <w:rPr>
+          <w:rFonts w:ascii="JetBrains Mono" w:hAnsi="JetBrains Mono"/>
+          <w:color w:val="CC7832"/>
+          <w:lang w:val="en-GB"/>
+        </w:rPr>
+        <w:t xml:space="preserve">double </w:t>
+      </w:r>
+      <w:r>
+        <w:rPr>
+          <w:rFonts w:ascii="JetBrains Mono" w:hAnsi="JetBrains Mono"/>
+          <w:color w:val="A9B7C6"/>
+          <w:lang w:val="en-GB"/>
+        </w:rPr>
+        <w:t>SIDES){</w:t>
+      </w:r>
+      <w:r>
+        <w:rPr>
+          <w:rFonts w:ascii="JetBrains Mono" w:hAnsi="JetBrains Mono"/>
+          <w:color w:val="A9B7C6"/>
+          <w:lang w:val="en-GB"/>
+        </w:rPr>
+        <w:br/>
+        <w:t xml:space="preserve">   </w:t>
+      </w:r>
+      <w:r>
+        <w:rPr>
+          <w:rFonts w:ascii="JetBrains Mono" w:hAnsi="JetBrains Mono"/>
+          <w:color w:val="CC7832"/>
+          <w:lang w:val="en-GB"/>
+        </w:rPr>
+        <w:t>for</w:t>
+      </w:r>
+      <w:r>
+        <w:rPr>
+          <w:rFonts w:ascii="JetBrains Mono" w:hAnsi="JetBrains Mono"/>
+          <w:color w:val="A9B7C6"/>
+          <w:lang w:val="en-GB"/>
+        </w:rPr>
+        <w:t>(</w:t>
+      </w:r>
+      <w:r>
+        <w:rPr>
+          <w:rFonts w:ascii="JetBrains Mono" w:hAnsi="JetBrains Mono"/>
+          <w:color w:val="CC7832"/>
+          <w:lang w:val="en-GB"/>
+        </w:rPr>
+        <w:t xml:space="preserve">int </w:t>
+      </w:r>
+      <w:proofErr w:type="spellStart"/>
+      <w:r>
+        <w:rPr>
+          <w:rFonts w:ascii="JetBrains Mono" w:hAnsi="JetBrains Mono"/>
+          <w:color w:val="A9B7C6"/>
+          <w:lang w:val="en-GB"/>
+        </w:rPr>
+        <w:t>i</w:t>
+      </w:r>
+      <w:proofErr w:type="spellEnd"/>
+      <w:r>
+        <w:rPr>
+          <w:rFonts w:ascii="JetBrains Mono" w:hAnsi="JetBrains Mono"/>
+          <w:color w:val="A9B7C6"/>
+          <w:lang w:val="en-GB"/>
+        </w:rPr>
+        <w:t xml:space="preserve"> = </w:t>
+      </w:r>
+      <w:r>
+        <w:rPr>
+          <w:rFonts w:ascii="JetBrains Mono" w:hAnsi="JetBrains Mono"/>
+          <w:color w:val="6897BB"/>
+          <w:lang w:val="en-GB"/>
+        </w:rPr>
+        <w:t>0</w:t>
+      </w:r>
+      <w:r>
+        <w:rPr>
+          <w:rFonts w:ascii="JetBrains Mono" w:hAnsi="JetBrains Mono"/>
+          <w:color w:val="CC7832"/>
+          <w:lang w:val="en-GB"/>
+        </w:rPr>
+        <w:t xml:space="preserve">; </w:t>
+      </w:r>
+      <w:proofErr w:type="spellStart"/>
+      <w:r>
+        <w:rPr>
+          <w:rFonts w:ascii="JetBrains Mono" w:hAnsi="JetBrains Mono"/>
+          <w:color w:val="A9B7C6"/>
+          <w:lang w:val="en-GB"/>
+        </w:rPr>
+        <w:t>i</w:t>
+      </w:r>
+      <w:proofErr w:type="spellEnd"/>
+      <w:r>
+        <w:rPr>
+          <w:rFonts w:ascii="JetBrains Mono" w:hAnsi="JetBrains Mono"/>
+          <w:color w:val="A9B7C6"/>
+          <w:lang w:val="en-GB"/>
+        </w:rPr>
+        <w:t xml:space="preserve"> &lt;= SIDES</w:t>
+      </w:r>
+      <w:r>
+        <w:rPr>
+          <w:rFonts w:ascii="JetBrains Mono" w:hAnsi="JetBrains Mono"/>
+          <w:color w:val="CC7832"/>
+          <w:lang w:val="en-GB"/>
+        </w:rPr>
+        <w:t xml:space="preserve">; </w:t>
+      </w:r>
+      <w:proofErr w:type="spellStart"/>
+      <w:r>
+        <w:rPr>
+          <w:rFonts w:ascii="JetBrains Mono" w:hAnsi="JetBrains Mono"/>
+          <w:color w:val="A9B7C6"/>
+          <w:lang w:val="en-GB"/>
+        </w:rPr>
+        <w:t>i</w:t>
+      </w:r>
+      <w:proofErr w:type="spellEnd"/>
+      <w:r>
+        <w:rPr>
+          <w:rFonts w:ascii="JetBrains Mono" w:hAnsi="JetBrains Mono"/>
+          <w:color w:val="A9B7C6"/>
+          <w:lang w:val="en-GB"/>
+        </w:rPr>
+        <w:t>++){</w:t>
+      </w:r>
+      <w:r>
+        <w:rPr>
+          <w:rFonts w:ascii="JetBrains Mono" w:hAnsi="JetBrains Mono"/>
+          <w:color w:val="A9B7C6"/>
+          <w:lang w:val="en-GB"/>
+        </w:rPr>
+        <w:br/>
+        <w:t xml:space="preserve">      </w:t>
+      </w:r>
+      <w:proofErr w:type="spellStart"/>
+      <w:r>
+        <w:rPr>
+          <w:rFonts w:ascii="JetBrains Mono" w:hAnsi="JetBrains Mono"/>
+          <w:color w:val="A9B7C6"/>
+          <w:lang w:val="en-GB"/>
+        </w:rPr>
+        <w:t>logo.fd</w:t>
+      </w:r>
+      <w:proofErr w:type="spellEnd"/>
+      <w:r>
+        <w:rPr>
+          <w:rFonts w:ascii="JetBrains Mono" w:hAnsi="JetBrains Mono"/>
+          <w:color w:val="A9B7C6"/>
+          <w:lang w:val="en-GB"/>
+        </w:rPr>
+        <w:t>(</w:t>
+      </w:r>
+      <w:r>
+        <w:rPr>
+          <w:rFonts w:ascii="JetBrains Mono" w:hAnsi="JetBrains Mono"/>
+          <w:color w:val="6897BB"/>
+          <w:lang w:val="en-GB"/>
+        </w:rPr>
+        <w:t>50</w:t>
+      </w:r>
+      <w:r>
+        <w:rPr>
+          <w:rFonts w:ascii="JetBrains Mono" w:hAnsi="JetBrains Mono"/>
+          <w:color w:val="A9B7C6"/>
+          <w:lang w:val="en-GB"/>
+        </w:rPr>
+        <w:t>)</w:t>
+      </w:r>
+      <w:r>
+        <w:rPr>
+          <w:rFonts w:ascii="JetBrains Mono" w:hAnsi="JetBrains Mono"/>
+          <w:color w:val="CC7832"/>
+          <w:lang w:val="en-GB"/>
+        </w:rPr>
+        <w:t>;</w:t>
+      </w:r>
+      <w:r>
+        <w:rPr>
+          <w:rFonts w:ascii="JetBrains Mono" w:hAnsi="JetBrains Mono"/>
+          <w:color w:val="CC7832"/>
+          <w:lang w:val="en-GB"/>
+        </w:rPr>
+        <w:br/>
+        <w:t xml:space="preserve">      </w:t>
+      </w:r>
+      <w:proofErr w:type="spellStart"/>
+      <w:r>
+        <w:rPr>
+          <w:rFonts w:ascii="JetBrains Mono" w:hAnsi="JetBrains Mono"/>
+          <w:color w:val="A9B7C6"/>
+          <w:lang w:val="en-GB"/>
+        </w:rPr>
+        <w:t>logo.rt</w:t>
+      </w:r>
+      <w:proofErr w:type="spellEnd"/>
+      <w:r>
+        <w:rPr>
+          <w:rFonts w:ascii="JetBrains Mono" w:hAnsi="JetBrains Mono"/>
+          <w:color w:val="A9B7C6"/>
+          <w:lang w:val="en-GB"/>
+        </w:rPr>
+        <w:t>(</w:t>
+      </w:r>
+      <w:r>
+        <w:rPr>
+          <w:rFonts w:ascii="JetBrains Mono" w:hAnsi="JetBrains Mono"/>
+          <w:color w:val="6897BB"/>
+          <w:lang w:val="en-GB"/>
+        </w:rPr>
+        <w:t>360</w:t>
+      </w:r>
+      <w:r>
+        <w:rPr>
+          <w:rFonts w:ascii="JetBrains Mono" w:hAnsi="JetBrains Mono"/>
+          <w:color w:val="A9B7C6"/>
+          <w:lang w:val="en-GB"/>
+        </w:rPr>
+        <w:t>SIDES)</w:t>
+      </w:r>
+      <w:r>
+        <w:rPr>
+          <w:rFonts w:ascii="JetBrains Mono" w:hAnsi="JetBrains Mono"/>
+          <w:color w:val="CC7832"/>
+          <w:lang w:val="en-GB"/>
+        </w:rPr>
+        <w:t>;</w:t>
+      </w:r>
+      <w:r>
+        <w:rPr>
+          <w:rFonts w:ascii="JetBrains Mono" w:hAnsi="JetBrains Mono"/>
+          <w:color w:val="CC7832"/>
+          <w:lang w:val="en-GB"/>
+        </w:rPr>
+        <w:br/>
+        <w:t xml:space="preserve">   </w:t>
+      </w:r>
+      <w:r>
+        <w:rPr>
+          <w:rFonts w:ascii="JetBrains Mono" w:hAnsi="JetBrains Mono"/>
+          <w:color w:val="A9B7C6"/>
+          <w:lang w:val="en-GB"/>
+        </w:rPr>
+        <w:t>}</w:t>
+      </w:r>
+      <w:r>
+        <w:rPr>
+          <w:rFonts w:ascii="JetBrains Mono" w:hAnsi="JetBrains Mono"/>
+          <w:color w:val="A9B7C6"/>
+          <w:lang w:val="en-GB"/>
+        </w:rPr>
+        <w:br/>
+        <w:t>}</w:t>
+      </w:r>
+    </w:p>
+    <w:p>
+      <w:pPr>
+        <w:pStyle w:val="NoSpacing"/>
+        <w:rPr>
+          <w:lang w:val="en-GB"/>
+        </w:rPr>
+      </w:pPr>
+      <w:r>
+        <w:rPr>
+          <w:lang w:val="en-GB"/>
+        </w:rPr>
+        <w:t>dopo</w:t>
+      </w:r>
+    </w:p>
+    <w:p>
+      <w:pPr>
+        <w:pStyle w:val="HTMLPreformatted"/>
+        <w:shd w:val="clear" w:color="auto" w:fill="2B2B2B"/>
+        <w:rPr>
+          <w:rFonts w:ascii="JetBrains Mono" w:hAnsi="JetBrains Mono"/>
+          <w:color w:val="A9B7C6"/>
+        </w:rPr>
+      </w:pPr>
+      <w:proofErr w:type="spellStart"/>
+      <w:proofErr w:type="gramStart"/>
+      <w:r>
+        <w:rPr>
+          <w:rFonts w:ascii="JetBrains Mono" w:hAnsi="JetBrains Mono"/>
+          <w:color w:val="A9B7C6"/>
+        </w:rPr>
+        <w:t>logo.rt</w:t>
+      </w:r>
+      <w:proofErr w:type="spellEnd"/>
+      <w:r>
+        <w:rPr>
+          <w:rFonts w:ascii="JetBrains Mono" w:hAnsi="JetBrains Mono"/>
+          <w:color w:val="A9B7C6"/>
+        </w:rPr>
+        <w:t>(</w:t>
+      </w:r>
+      <w:proofErr w:type="gramEnd"/>
+      <w:r>
+        <w:rPr>
+          <w:rFonts w:ascii="JetBrains Mono" w:hAnsi="JetBrains Mono"/>
+          <w:color w:val="6897BB"/>
+        </w:rPr>
+        <w:t>360</w:t>
+      </w:r>
+      <w:r>
+        <w:rPr>
+          <w:rFonts w:ascii="JetBrains Mono" w:hAnsi="JetBrains Mono"/>
+          <w:color w:val="A9B7C6"/>
+        </w:rPr>
+        <w:t>/SIDES)</w:t>
+      </w:r>
+      <w:r>
+        <w:rPr>
+          <w:rFonts w:ascii="JetBrains Mono" w:hAnsi="JetBrains Mono"/>
+          <w:color w:val="CC7832"/>
+        </w:rPr>
+        <w:t>;</w:t>
+      </w:r>
+    </w:p>
+    <w:p>
+      <w:pPr>
+        <w:pStyle w:val="NoSpacing"/>
+        <w:rPr>
+          <w:lang w:val="en-GB"/>
+        </w:rPr>
+      </w:pPr>
+      <w:r>
+        <w:rPr>
+          <w:lang w:val="en-GB"/>
+        </w:rPr>
+        <w:t xml:space="preserve"> </w:t>
+      </w:r>
+    </w:p>
+    <w:p>
+      <w:pPr>
+        <w:pStyle w:val="NoSpacing"/>
+      </w:pPr>
+      <w:r>
+        <w:t xml:space="preserve">Funziona tutto. </w:t>
       </w:r>
     </w:p>
     <w:sectPr>
@@ -354,6 +906,7 @@
     <w:lsdException w:name="HTML Sample" w:semiHidden="1" w:unhideWhenUsed="1"/>
     <w:lsdException w:name="HTML Typewriter" w:semiHidden="1" w:unhideWhenUsed="1"/>
     <w:lsdException w:name="HTML Variable" w:semiHidden="1" w:unhideWhenUsed="1"/>
+    <w:lsdException w:name="Normal Table" w:semiHidden="1" w:unhideWhenUsed="1"/>
     <w:lsdException w:name="annotation subject" w:semiHidden="1" w:unhideWhenUsed="1"/>
     <w:lsdException w:name="No List" w:semiHidden="1" w:unhideWhenUsed="1"/>
     <w:lsdException w:name="Outline List 1" w:semiHidden="1" w:unhideWhenUsed="1"/>
@@ -400,8 +953,10 @@
     <w:lsdException w:name="Table Subtle 2" w:semiHidden="1" w:unhideWhenUsed="1"/>
     <w:lsdException w:name="Table Web 1" w:semiHidden="1" w:unhideWhenUsed="1"/>
     <w:lsdException w:name="Table Web 2" w:semiHidden="1" w:unhideWhenUsed="1"/>
+    <w:lsdException w:name="Table Web 3" w:semiHidden="1" w:unhideWhenUsed="1"/>
     <w:lsdException w:name="Balloon Text" w:semiHidden="1" w:unhideWhenUsed="1"/>
     <w:lsdException w:name="Table Grid" w:uiPriority="39"/>
+    <w:lsdException w:name="Table Theme" w:semiHidden="1" w:unhideWhenUsed="1"/>
     <w:lsdException w:name="Placeholder Text" w:semiHidden="1"/>
     <w:lsdException w:name="No Spacing" w:uiPriority="1" w:qFormat="1"/>
     <w:lsdException w:name="Light Shading" w:uiPriority="60"/>
@@ -662,6 +1217,56 @@
     <w:pPr>
       <w:spacing w:after="0" w:line="240" w:lineRule="auto"/>
     </w:pPr>
+  </w:style>
+  <w:style w:type="paragraph" w:styleId="HTMLPreformatted">
+    <w:name w:val="HTML Preformatted"/>
+    <w:basedOn w:val="Normal"/>
+    <w:link w:val="HTMLPreformattedChar"/>
+    <w:uiPriority w:val="99"/>
+    <w:semiHidden/>
+    <w:unhideWhenUsed/>
+    <w:rsid w:val="00F44D4F"/>
+    <w:pPr>
+      <w:tabs>
+        <w:tab w:val="left" w:pos="916"/>
+        <w:tab w:val="left" w:pos="1832"/>
+        <w:tab w:val="left" w:pos="2748"/>
+        <w:tab w:val="left" w:pos="3664"/>
+        <w:tab w:val="left" w:pos="4580"/>
+        <w:tab w:val="left" w:pos="5496"/>
+        <w:tab w:val="left" w:pos="6412"/>
+        <w:tab w:val="left" w:pos="7328"/>
+        <w:tab w:val="left" w:pos="8244"/>
+        <w:tab w:val="left" w:pos="9160"/>
+        <w:tab w:val="left" w:pos="10076"/>
+        <w:tab w:val="left" w:pos="10992"/>
+        <w:tab w:val="left" w:pos="11908"/>
+        <w:tab w:val="left" w:pos="12824"/>
+        <w:tab w:val="left" w:pos="13740"/>
+        <w:tab w:val="left" w:pos="14656"/>
+      </w:tabs>
+      <w:spacing w:after="0" w:line="240" w:lineRule="auto"/>
+    </w:pPr>
+    <w:rPr>
+      <w:rFonts w:ascii="Courier New" w:eastAsia="Times New Roman" w:hAnsi="Courier New" w:cs="Courier New"/>
+      <w:sz w:val="20"/>
+      <w:szCs w:val="20"/>
+      <w:lang w:eastAsia="it-IT"/>
+    </w:rPr>
+  </w:style>
+  <w:style w:type="character" w:customStyle="1" w:styleId="HTMLPreformattedChar">
+    <w:name w:val="HTML Preformatted Char"/>
+    <w:basedOn w:val="DefaultParagraphFont"/>
+    <w:link w:val="HTMLPreformatted"/>
+    <w:uiPriority w:val="99"/>
+    <w:semiHidden/>
+    <w:rsid w:val="00F44D4F"/>
+    <w:rPr>
+      <w:rFonts w:ascii="Courier New" w:eastAsia="Times New Roman" w:hAnsi="Courier New" w:cs="Courier New"/>
+      <w:sz w:val="20"/>
+      <w:szCs w:val="20"/>
+      <w:lang w:eastAsia="it-IT"/>
+    </w:rPr>
   </w:style>
 </w:styles>
 </file>

</xml_diff>